<commit_message>
Updated Olympic Dataset Instructions
</commit_message>
<xml_diff>
--- a/6 Excel_Consolidation_Exercises/Olympic Dataset Analysis Instructions.docx
+++ b/6 Excel_Consolidation_Exercises/Olympic Dataset Analysis Instructions.docx
@@ -1005,6 +1005,26 @@
         <w:t>Format the worksheet</w:t>
       </w:r>
       <w:r>
+        <w:rPr>
+          <w:b/>
+          <w:bCs/>
+        </w:rPr>
+        <w:t xml:space="preserve"> </w:t>
+      </w:r>
+      <w:r>
+        <w:t>(</w:t>
+      </w:r>
+      <w:r>
+        <w:rPr>
+          <w:i/>
+          <w:iCs/>
+        </w:rPr>
+        <w:t>see dessert exercise if need guidance</w:t>
+      </w:r>
+      <w:r>
+        <w:t>)</w:t>
+      </w:r>
+      <w:r>
         <w:t>:</w:t>
       </w:r>
     </w:p>
@@ -1016,7 +1036,17 @@
         </w:numPr>
       </w:pPr>
       <w:r>
-        <w:t>Bold and centre-align the header row.</w:t>
+        <w:t xml:space="preserve">Format the worksheet as </w:t>
+      </w:r>
+      <w:r>
+        <w:rPr>
+          <w:b/>
+          <w:bCs/>
+        </w:rPr>
+        <w:t>Table</w:t>
+      </w:r>
+      <w:r>
+        <w:t>.</w:t>
       </w:r>
     </w:p>
     <w:p>
@@ -1027,7 +1057,27 @@
         </w:numPr>
       </w:pPr>
       <w:r>
-        <w:t>Set the Medals Won and Total Events columns to number format.</w:t>
+        <w:t xml:space="preserve">Set the </w:t>
+      </w:r>
+      <w:r>
+        <w:rPr>
+          <w:b/>
+          <w:bCs/>
+        </w:rPr>
+        <w:t xml:space="preserve">Medals Won </w:t>
+      </w:r>
+      <w:r>
+        <w:t xml:space="preserve">and </w:t>
+      </w:r>
+      <w:r>
+        <w:rPr>
+          <w:b/>
+          <w:bCs/>
+        </w:rPr>
+        <w:t>Total Events</w:t>
+      </w:r>
+      <w:r>
+        <w:t xml:space="preserve"> columns to number format.</w:t>
       </w:r>
     </w:p>
     <w:p>
@@ -1038,7 +1088,17 @@
         </w:numPr>
       </w:pPr>
       <w:r>
-        <w:t>Apply a border around the entire data range.</w:t>
+        <w:t xml:space="preserve">Format the table column width to </w:t>
+      </w:r>
+      <w:r>
+        <w:rPr>
+          <w:b/>
+          <w:bCs/>
+        </w:rPr>
+        <w:t>autofit the contents</w:t>
+      </w:r>
+      <w:r>
+        <w:t>.</w:t>
       </w:r>
     </w:p>
     <w:p>
@@ -1049,7 +1109,20 @@
         </w:numPr>
       </w:pPr>
       <w:r>
-        <w:t>Use conditional formatting to highlight athletes with Medal Percentage of 75% and above in gold.</w:t>
+        <w:t xml:space="preserve">Use </w:t>
+      </w:r>
+      <w:r>
+        <w:rPr>
+          <w:b/>
+          <w:bCs/>
+        </w:rPr>
+        <w:t>conditional formatting</w:t>
+      </w:r>
+      <w:r>
+        <w:t xml:space="preserve"> to highlight athletes with Medal Percentage of 75% and above in gold.</w:t>
+      </w:r>
+      <w:r>
+        <w:t xml:space="preserve"> </w:t>
       </w:r>
     </w:p>
     <w:p>
@@ -1169,7 +1242,13 @@
         <w:t>Calculate the total number of medals</w:t>
       </w:r>
       <w:r>
-        <w:t xml:space="preserve"> won by athletes from each country using the SUMIF function.</w:t>
+        <w:t xml:space="preserve"> won by athletes from each country using the SUMIF</w:t>
+      </w:r>
+      <w:r>
+        <w:t>S</w:t>
+      </w:r>
+      <w:r>
+        <w:t xml:space="preserve"> function.</w:t>
       </w:r>
     </w:p>
     <w:p>

</xml_diff>